<commit_message>
reorganizing for cycle 2
</commit_message>
<xml_diff>
--- a/CycleTwo/Design/ArchitectureReport.docx
+++ b/CycleTwo/Design/ArchitectureReport.docx
@@ -16,13 +16,79 @@
         <w:ind w:firstLine="720"/>
       </w:pPr>
       <w:r>
-        <w:t>When the user begins the app, GenealogyApp will create three objects: GeneDataBase gdb, OutputFile op, and UserGUI user. GenealogyApp will contain the main to better control interactions between classes. GeneDataBase will read in “FamilyTreeInputTextV2.txt</w:t>
-      </w:r>
-      <w:r>
-        <w:t xml:space="preserve">” and generate a HashMap&lt;String, Person&gt; with all people (Person class) made. GeneDataBase will continue processing the file to create relationships for the individuals in the map. After, the user may add people, search the tree, or make changes presented </w:t>
-      </w:r>
-      <w:r>
-        <w:t>through a number of components in the UserGUI. Once the user has indicated they are finished, an output file of the final HashMap, with user additions/interactions, will be made for the user to save if they would like, and the program will close.</w:t>
+        <w:t xml:space="preserve">When the user begins the app, </w:t>
+      </w:r>
+      <w:proofErr w:type="spellStart"/>
+      <w:r>
+        <w:t>GenealogyApp</w:t>
+      </w:r>
+      <w:proofErr w:type="spellEnd"/>
+      <w:r>
+        <w:t xml:space="preserve"> will create three objects: </w:t>
+      </w:r>
+      <w:proofErr w:type="spellStart"/>
+      <w:r>
+        <w:t>GeneDataBase</w:t>
+      </w:r>
+      <w:proofErr w:type="spellEnd"/>
+      <w:r>
+        <w:t xml:space="preserve"> </w:t>
+      </w:r>
+      <w:proofErr w:type="spellStart"/>
+      <w:r>
+        <w:t>gdb</w:t>
+      </w:r>
+      <w:proofErr w:type="spellEnd"/>
+      <w:r>
+        <w:t xml:space="preserve">, </w:t>
+      </w:r>
+      <w:proofErr w:type="spellStart"/>
+      <w:r>
+        <w:t>OutputFile</w:t>
+      </w:r>
+      <w:proofErr w:type="spellEnd"/>
+      <w:r>
+        <w:t xml:space="preserve"> op, and </w:t>
+      </w:r>
+      <w:proofErr w:type="spellStart"/>
+      <w:r>
+        <w:t>UserGUI</w:t>
+      </w:r>
+      <w:proofErr w:type="spellEnd"/>
+      <w:r>
+        <w:t xml:space="preserve"> user. </w:t>
+      </w:r>
+      <w:proofErr w:type="spellStart"/>
+      <w:r>
+        <w:t>GenealogyApp</w:t>
+      </w:r>
+      <w:proofErr w:type="spellEnd"/>
+      <w:r>
+        <w:t xml:space="preserve"> will contain the main to better control interactions between classes. </w:t>
+      </w:r>
+      <w:proofErr w:type="spellStart"/>
+      <w:r>
+        <w:t>GeneDataBase</w:t>
+      </w:r>
+      <w:proofErr w:type="spellEnd"/>
+      <w:r>
+        <w:t xml:space="preserve"> will read in “FamilyTreeInputTextV2.txt” and generate a HashMap&lt;String, Person&gt; with all people (Person class) made. </w:t>
+      </w:r>
+      <w:proofErr w:type="spellStart"/>
+      <w:r>
+        <w:t>GeneDataBase</w:t>
+      </w:r>
+      <w:proofErr w:type="spellEnd"/>
+      <w:r>
+        <w:t xml:space="preserve"> will continue processing the file to create relationships for the individuals in the map. After, the user may add people, search the tree, or make changes presented through a number of components in the </w:t>
+      </w:r>
+      <w:proofErr w:type="spellStart"/>
+      <w:r>
+        <w:t>UserGUI</w:t>
+      </w:r>
+      <w:proofErr w:type="spellEnd"/>
+      <w:r>
+        <w:t>. Once the user has indicated they are finished, an output file of the final HashMap, with user additions/interactions, will be made for the user to save if they would like, and the program will close.</w:t>
       </w:r>
     </w:p>
     <w:p>
@@ -33,12 +99,11 @@
         </w:numPr>
         <w:spacing w:line="480" w:lineRule="auto"/>
       </w:pPr>
-      <w:r>
-        <w:t>Genealogy</w:t>
-      </w:r>
-      <w:r>
-        <w:t>App</w:t>
-      </w:r>
+      <w:proofErr w:type="spellStart"/>
+      <w:r>
+        <w:t>GenealogyApp</w:t>
+      </w:r>
+      <w:proofErr w:type="spellEnd"/>
     </w:p>
     <w:p>
       <w:pPr>
@@ -48,8 +113,29 @@
         </w:numPr>
         <w:spacing w:line="480" w:lineRule="auto"/>
       </w:pPr>
-      <w:r>
-        <w:t>Main code, contains GeneDataBase, OutputFile, and User objects.</w:t>
+      <w:proofErr w:type="gramStart"/>
+      <w:r>
+        <w:t>Main code,</w:t>
+      </w:r>
+      <w:proofErr w:type="gramEnd"/>
+      <w:r>
+        <w:t xml:space="preserve"> contains </w:t>
+      </w:r>
+      <w:proofErr w:type="spellStart"/>
+      <w:r>
+        <w:t>GeneDataBase</w:t>
+      </w:r>
+      <w:proofErr w:type="spellEnd"/>
+      <w:r>
+        <w:t xml:space="preserve">, </w:t>
+      </w:r>
+      <w:proofErr w:type="spellStart"/>
+      <w:r>
+        <w:t>OutputFile</w:t>
+      </w:r>
+      <w:proofErr w:type="spellEnd"/>
+      <w:r>
+        <w:t>, and User objects.</w:t>
       </w:r>
     </w:p>
     <w:p>
@@ -60,9 +146,11 @@
         </w:numPr>
         <w:spacing w:line="480" w:lineRule="auto"/>
       </w:pPr>
+      <w:proofErr w:type="spellStart"/>
       <w:r>
         <w:t>GeneDataBase</w:t>
       </w:r>
+      <w:proofErr w:type="spellEnd"/>
     </w:p>
     <w:p>
       <w:pPr>
@@ -73,10 +161,7 @@
         <w:spacing w:line="480" w:lineRule="auto"/>
       </w:pPr>
       <w:r>
-        <w:t xml:space="preserve">Processes file at read in, generates HashMap&lt;String id, Person p&gt; data structure for family tree, creates Person objects with all known data stored, and appends relationships </w:t>
-      </w:r>
-      <w:r>
-        <w:t>to Person objects.</w:t>
+        <w:t>Processes file at read in, generates HashMap&lt;String id, Person p&gt; data structure for family tree, creates Person objects with all known data stored, and appends relationships to Person objects.</w:t>
       </w:r>
     </w:p>
     <w:p>
@@ -87,9 +172,11 @@
         </w:numPr>
         <w:spacing w:line="480" w:lineRule="auto"/>
       </w:pPr>
+      <w:proofErr w:type="spellStart"/>
       <w:r>
         <w:t>OutputFile</w:t>
       </w:r>
+      <w:proofErr w:type="spellEnd"/>
     </w:p>
     <w:p>
       <w:pPr>
@@ -100,7 +187,15 @@
         <w:spacing w:line="480" w:lineRule="auto"/>
       </w:pPr>
       <w:r>
-        <w:t>Copies HashMap that is stored in GeneDataBase and writes all data to a temporary file that the user may save when they are finished using the app.</w:t>
+        <w:t xml:space="preserve">Copies HashMap that is stored in </w:t>
+      </w:r>
+      <w:proofErr w:type="spellStart"/>
+      <w:r>
+        <w:t>GeneDataBase</w:t>
+      </w:r>
+      <w:proofErr w:type="spellEnd"/>
+      <w:r>
+        <w:t xml:space="preserve"> and writes all data to a temporary file that the user may save when they are finished using the app.</w:t>
       </w:r>
     </w:p>
     <w:p>
@@ -124,10 +219,7 @@
         <w:spacing w:line="480" w:lineRule="auto"/>
       </w:pPr>
       <w:r>
-        <w:t>Contains attributes for all known data about an individual and the relat</w:t>
-      </w:r>
-      <w:r>
-        <w:t xml:space="preserve">ionships the individual shares with other Person objects in the data set. Additionally, calculates the age of a person, deceased or not. </w:t>
+        <w:t xml:space="preserve">Contains attributes for all known data about an individual and the relationships the individual shares with other Person objects in the data set. Additionally, calculates the age of a person, deceased or not. </w:t>
       </w:r>
     </w:p>
     <w:p>
@@ -152,11 +244,646 @@
         <w:spacing w:line="480" w:lineRule="auto"/>
       </w:pPr>
       <w:r>
-        <w:t>User GUI that will allow data entry through: checkboxes, drop down selection bars, click-commands, or keyboard en</w:t>
-      </w:r>
-      <w:r>
-        <w:t xml:space="preserve">tries. </w:t>
-      </w:r>
+        <w:t xml:space="preserve">User GUI that will allow data entry </w:t>
+      </w:r>
+      <w:proofErr w:type="gramStart"/>
+      <w:r>
+        <w:t>through:</w:t>
+      </w:r>
+      <w:proofErr w:type="gramEnd"/>
+      <w:r>
+        <w:t xml:space="preserve"> checkboxes, drop down selection bars, click-commands, or keyboard entries.</w:t>
+      </w:r>
+    </w:p>
+    <w:p>
+      <w:pPr>
+        <w:numPr>
+          <w:ilvl w:val="0"/>
+          <w:numId w:val="1"/>
+        </w:numPr>
+        <w:spacing w:line="480" w:lineRule="auto"/>
+      </w:pPr>
+      <w:r>
+        <w:rPr>
+          <w:color w:val="000000"/>
+        </w:rPr>
+        <w:t>Database</w:t>
+      </w:r>
+    </w:p>
+    <w:p>
+      <w:pPr>
+        <w:pStyle w:val="NormalWeb"/>
+        <w:numPr>
+          <w:ilvl w:val="2"/>
+          <w:numId w:val="3"/>
+        </w:numPr>
+        <w:tabs>
+          <w:tab w:val="clear" w:pos="2160"/>
+          <w:tab w:val="num" w:pos="1080"/>
+        </w:tabs>
+        <w:spacing w:before="0" w:beforeAutospacing="0" w:after="0" w:afterAutospacing="0" w:line="480" w:lineRule="auto"/>
+        <w:ind w:left="1080"/>
+        <w:textAlignment w:val="baseline"/>
+        <w:rPr>
+          <w:rFonts w:ascii="Arial" w:hAnsi="Arial" w:cs="Arial"/>
+          <w:color w:val="000000"/>
+          <w:sz w:val="22"/>
+          <w:szCs w:val="22"/>
+        </w:rPr>
+      </w:pPr>
+      <w:r>
+        <w:rPr>
+          <w:rFonts w:ascii="Arial" w:hAnsi="Arial" w:cs="Arial"/>
+          <w:color w:val="000000"/>
+          <w:sz w:val="22"/>
+          <w:szCs w:val="22"/>
+        </w:rPr>
+        <w:t>The database should differentiate between partnerships and children of said partnership.</w:t>
+      </w:r>
+    </w:p>
+    <w:p>
+      <w:pPr>
+        <w:pStyle w:val="NormalWeb"/>
+        <w:numPr>
+          <w:ilvl w:val="2"/>
+          <w:numId w:val="3"/>
+        </w:numPr>
+        <w:tabs>
+          <w:tab w:val="clear" w:pos="2160"/>
+          <w:tab w:val="num" w:pos="1080"/>
+        </w:tabs>
+        <w:spacing w:before="0" w:beforeAutospacing="0" w:after="0" w:afterAutospacing="0" w:line="480" w:lineRule="auto"/>
+        <w:ind w:left="1080"/>
+        <w:textAlignment w:val="baseline"/>
+        <w:rPr>
+          <w:rFonts w:ascii="Arial" w:hAnsi="Arial" w:cs="Arial"/>
+          <w:color w:val="000000"/>
+          <w:sz w:val="22"/>
+          <w:szCs w:val="22"/>
+        </w:rPr>
+      </w:pPr>
+      <w:r>
+        <w:rPr>
+          <w:rFonts w:ascii="Arial" w:hAnsi="Arial" w:cs="Arial"/>
+          <w:color w:val="000000"/>
+          <w:sz w:val="22"/>
+          <w:szCs w:val="22"/>
+        </w:rPr>
+        <w:t>The database should find different types of relationships between its entries, i.e. aunts and nieces, grandparents and grandchildren, etc.</w:t>
+      </w:r>
+    </w:p>
+    <w:p>
+      <w:pPr>
+        <w:pStyle w:val="NormalWeb"/>
+        <w:numPr>
+          <w:ilvl w:val="2"/>
+          <w:numId w:val="3"/>
+        </w:numPr>
+        <w:tabs>
+          <w:tab w:val="clear" w:pos="2160"/>
+          <w:tab w:val="num" w:pos="1080"/>
+        </w:tabs>
+        <w:spacing w:before="0" w:beforeAutospacing="0" w:after="0" w:afterAutospacing="0" w:line="480" w:lineRule="auto"/>
+        <w:ind w:left="1080"/>
+        <w:textAlignment w:val="baseline"/>
+        <w:rPr>
+          <w:rFonts w:ascii="Arial" w:hAnsi="Arial" w:cs="Arial"/>
+          <w:color w:val="000000"/>
+          <w:sz w:val="22"/>
+          <w:szCs w:val="22"/>
+        </w:rPr>
+      </w:pPr>
+      <w:r>
+        <w:rPr>
+          <w:rFonts w:ascii="Arial" w:hAnsi="Arial" w:cs="Arial"/>
+          <w:color w:val="000000"/>
+          <w:sz w:val="22"/>
+          <w:szCs w:val="22"/>
+        </w:rPr>
+        <w:t>The database should allow for “gaps” in information, such as unknown parents. In this case, we should still be able to relate siblings.</w:t>
+      </w:r>
+    </w:p>
+    <w:p>
+      <w:pPr>
+        <w:pStyle w:val="NormalWeb"/>
+        <w:numPr>
+          <w:ilvl w:val="2"/>
+          <w:numId w:val="3"/>
+        </w:numPr>
+        <w:tabs>
+          <w:tab w:val="clear" w:pos="2160"/>
+          <w:tab w:val="num" w:pos="1080"/>
+        </w:tabs>
+        <w:spacing w:before="0" w:beforeAutospacing="0" w:after="0" w:afterAutospacing="0" w:line="480" w:lineRule="auto"/>
+        <w:ind w:left="1080"/>
+        <w:textAlignment w:val="baseline"/>
+        <w:rPr>
+          <w:rFonts w:ascii="Arial" w:hAnsi="Arial" w:cs="Arial"/>
+          <w:color w:val="000000"/>
+          <w:sz w:val="22"/>
+          <w:szCs w:val="22"/>
+        </w:rPr>
+      </w:pPr>
+      <w:r>
+        <w:rPr>
+          <w:rFonts w:ascii="Arial" w:hAnsi="Arial" w:cs="Arial"/>
+          <w:color w:val="000000"/>
+          <w:sz w:val="22"/>
+          <w:szCs w:val="22"/>
+        </w:rPr>
+        <w:t>The user should be able to add people to the database.</w:t>
+      </w:r>
+    </w:p>
+    <w:p>
+      <w:pPr>
+        <w:pStyle w:val="NormalWeb"/>
+        <w:numPr>
+          <w:ilvl w:val="2"/>
+          <w:numId w:val="3"/>
+        </w:numPr>
+        <w:tabs>
+          <w:tab w:val="clear" w:pos="2160"/>
+          <w:tab w:val="num" w:pos="1080"/>
+        </w:tabs>
+        <w:spacing w:before="0" w:beforeAutospacing="0" w:after="0" w:afterAutospacing="0" w:line="480" w:lineRule="auto"/>
+        <w:ind w:left="1080"/>
+        <w:textAlignment w:val="baseline"/>
+        <w:rPr>
+          <w:rFonts w:ascii="Arial" w:hAnsi="Arial" w:cs="Arial"/>
+          <w:color w:val="000000"/>
+          <w:sz w:val="22"/>
+          <w:szCs w:val="22"/>
+        </w:rPr>
+      </w:pPr>
+      <w:r>
+        <w:rPr>
+          <w:rFonts w:ascii="Arial" w:hAnsi="Arial" w:cs="Arial"/>
+          <w:color w:val="000000"/>
+          <w:sz w:val="22"/>
+          <w:szCs w:val="22"/>
+        </w:rPr>
+        <w:t>For each person entry in the database, certain attributes are stored if applicable:</w:t>
+      </w:r>
+    </w:p>
+    <w:p>
+      <w:pPr>
+        <w:pStyle w:val="NormalWeb"/>
+        <w:numPr>
+          <w:ilvl w:val="3"/>
+          <w:numId w:val="4"/>
+        </w:numPr>
+        <w:tabs>
+          <w:tab w:val="num" w:pos="1800"/>
+        </w:tabs>
+        <w:spacing w:before="0" w:beforeAutospacing="0" w:after="0" w:afterAutospacing="0" w:line="480" w:lineRule="auto"/>
+        <w:ind w:left="1800"/>
+        <w:textAlignment w:val="baseline"/>
+        <w:rPr>
+          <w:rFonts w:ascii="Arial" w:hAnsi="Arial" w:cs="Arial"/>
+          <w:color w:val="000000"/>
+          <w:sz w:val="22"/>
+          <w:szCs w:val="22"/>
+        </w:rPr>
+      </w:pPr>
+      <w:r>
+        <w:rPr>
+          <w:rFonts w:ascii="Arial" w:hAnsi="Arial" w:cs="Arial"/>
+          <w:color w:val="000000"/>
+          <w:sz w:val="22"/>
+          <w:szCs w:val="22"/>
+        </w:rPr>
+        <w:t>ID</w:t>
+      </w:r>
+    </w:p>
+    <w:p>
+      <w:pPr>
+        <w:pStyle w:val="NormalWeb"/>
+        <w:numPr>
+          <w:ilvl w:val="3"/>
+          <w:numId w:val="4"/>
+        </w:numPr>
+        <w:tabs>
+          <w:tab w:val="num" w:pos="1800"/>
+        </w:tabs>
+        <w:spacing w:before="0" w:beforeAutospacing="0" w:after="0" w:afterAutospacing="0" w:line="480" w:lineRule="auto"/>
+        <w:ind w:left="1800"/>
+        <w:textAlignment w:val="baseline"/>
+        <w:rPr>
+          <w:rFonts w:ascii="Arial" w:hAnsi="Arial" w:cs="Arial"/>
+          <w:color w:val="000000"/>
+          <w:sz w:val="22"/>
+          <w:szCs w:val="22"/>
+        </w:rPr>
+      </w:pPr>
+      <w:r>
+        <w:rPr>
+          <w:rFonts w:ascii="Arial" w:hAnsi="Arial" w:cs="Arial"/>
+          <w:color w:val="000000"/>
+          <w:sz w:val="22"/>
+          <w:szCs w:val="22"/>
+        </w:rPr>
+        <w:t>Given name</w:t>
+      </w:r>
+    </w:p>
+    <w:p>
+      <w:pPr>
+        <w:pStyle w:val="NormalWeb"/>
+        <w:numPr>
+          <w:ilvl w:val="3"/>
+          <w:numId w:val="4"/>
+        </w:numPr>
+        <w:tabs>
+          <w:tab w:val="num" w:pos="1800"/>
+        </w:tabs>
+        <w:spacing w:before="0" w:beforeAutospacing="0" w:after="0" w:afterAutospacing="0" w:line="480" w:lineRule="auto"/>
+        <w:ind w:left="1800"/>
+        <w:textAlignment w:val="baseline"/>
+        <w:rPr>
+          <w:rFonts w:ascii="Arial" w:hAnsi="Arial" w:cs="Arial"/>
+          <w:color w:val="000000"/>
+          <w:sz w:val="22"/>
+          <w:szCs w:val="22"/>
+        </w:rPr>
+      </w:pPr>
+      <w:r>
+        <w:rPr>
+          <w:rFonts w:ascii="Arial" w:hAnsi="Arial" w:cs="Arial"/>
+          <w:color w:val="000000"/>
+          <w:sz w:val="22"/>
+          <w:szCs w:val="22"/>
+        </w:rPr>
+        <w:t>Family name</w:t>
+      </w:r>
+    </w:p>
+    <w:p>
+      <w:pPr>
+        <w:pStyle w:val="NormalWeb"/>
+        <w:numPr>
+          <w:ilvl w:val="3"/>
+          <w:numId w:val="4"/>
+        </w:numPr>
+        <w:tabs>
+          <w:tab w:val="num" w:pos="1800"/>
+        </w:tabs>
+        <w:spacing w:before="0" w:beforeAutospacing="0" w:after="0" w:afterAutospacing="0" w:line="480" w:lineRule="auto"/>
+        <w:ind w:left="1800"/>
+        <w:textAlignment w:val="baseline"/>
+        <w:rPr>
+          <w:rFonts w:ascii="Arial" w:hAnsi="Arial" w:cs="Arial"/>
+          <w:color w:val="000000"/>
+          <w:sz w:val="22"/>
+          <w:szCs w:val="22"/>
+        </w:rPr>
+      </w:pPr>
+      <w:r>
+        <w:rPr>
+          <w:rFonts w:ascii="Arial" w:hAnsi="Arial" w:cs="Arial"/>
+          <w:color w:val="000000"/>
+          <w:sz w:val="22"/>
+          <w:szCs w:val="22"/>
+        </w:rPr>
+        <w:t>Date of birth</w:t>
+      </w:r>
+    </w:p>
+    <w:p>
+      <w:pPr>
+        <w:pStyle w:val="NormalWeb"/>
+        <w:numPr>
+          <w:ilvl w:val="3"/>
+          <w:numId w:val="4"/>
+        </w:numPr>
+        <w:tabs>
+          <w:tab w:val="num" w:pos="1800"/>
+        </w:tabs>
+        <w:spacing w:before="0" w:beforeAutospacing="0" w:after="0" w:afterAutospacing="0" w:line="480" w:lineRule="auto"/>
+        <w:ind w:left="1800"/>
+        <w:textAlignment w:val="baseline"/>
+        <w:rPr>
+          <w:rFonts w:ascii="Arial" w:hAnsi="Arial" w:cs="Arial"/>
+          <w:color w:val="000000"/>
+          <w:sz w:val="22"/>
+          <w:szCs w:val="22"/>
+        </w:rPr>
+      </w:pPr>
+      <w:r>
+        <w:rPr>
+          <w:rFonts w:ascii="Arial" w:hAnsi="Arial" w:cs="Arial"/>
+          <w:color w:val="000000"/>
+          <w:sz w:val="22"/>
+          <w:szCs w:val="22"/>
+        </w:rPr>
+        <w:t>Date of death</w:t>
+      </w:r>
+    </w:p>
+    <w:p>
+      <w:pPr>
+        <w:pStyle w:val="NormalWeb"/>
+        <w:numPr>
+          <w:ilvl w:val="3"/>
+          <w:numId w:val="4"/>
+        </w:numPr>
+        <w:tabs>
+          <w:tab w:val="num" w:pos="1800"/>
+        </w:tabs>
+        <w:spacing w:before="0" w:beforeAutospacing="0" w:after="0" w:afterAutospacing="0" w:line="480" w:lineRule="auto"/>
+        <w:ind w:left="1800"/>
+        <w:textAlignment w:val="baseline"/>
+        <w:rPr>
+          <w:rFonts w:ascii="Arial" w:hAnsi="Arial" w:cs="Arial"/>
+          <w:color w:val="000000"/>
+          <w:sz w:val="22"/>
+          <w:szCs w:val="22"/>
+        </w:rPr>
+      </w:pPr>
+      <w:r>
+        <w:rPr>
+          <w:rFonts w:ascii="Arial" w:hAnsi="Arial" w:cs="Arial"/>
+          <w:color w:val="000000"/>
+          <w:sz w:val="22"/>
+          <w:szCs w:val="22"/>
+        </w:rPr>
+        <w:t>Birthplace</w:t>
+      </w:r>
+    </w:p>
+    <w:p>
+      <w:pPr>
+        <w:pStyle w:val="NormalWeb"/>
+        <w:numPr>
+          <w:ilvl w:val="3"/>
+          <w:numId w:val="4"/>
+        </w:numPr>
+        <w:tabs>
+          <w:tab w:val="num" w:pos="1800"/>
+        </w:tabs>
+        <w:spacing w:before="0" w:beforeAutospacing="0" w:after="0" w:afterAutospacing="0" w:line="480" w:lineRule="auto"/>
+        <w:ind w:left="1800"/>
+        <w:textAlignment w:val="baseline"/>
+        <w:rPr>
+          <w:rFonts w:ascii="Arial" w:hAnsi="Arial" w:cs="Arial"/>
+          <w:color w:val="000000"/>
+          <w:sz w:val="22"/>
+          <w:szCs w:val="22"/>
+        </w:rPr>
+      </w:pPr>
+      <w:r>
+        <w:rPr>
+          <w:rFonts w:ascii="Arial" w:hAnsi="Arial" w:cs="Arial"/>
+          <w:color w:val="000000"/>
+          <w:sz w:val="22"/>
+          <w:szCs w:val="22"/>
+        </w:rPr>
+        <w:t>Death Place</w:t>
+      </w:r>
+    </w:p>
+    <w:p>
+      <w:pPr>
+        <w:pStyle w:val="NormalWeb"/>
+        <w:numPr>
+          <w:ilvl w:val="3"/>
+          <w:numId w:val="4"/>
+        </w:numPr>
+        <w:tabs>
+          <w:tab w:val="num" w:pos="1800"/>
+        </w:tabs>
+        <w:spacing w:before="0" w:beforeAutospacing="0" w:after="0" w:afterAutospacing="0" w:line="480" w:lineRule="auto"/>
+        <w:ind w:left="1800"/>
+        <w:textAlignment w:val="baseline"/>
+        <w:rPr>
+          <w:rFonts w:ascii="Arial" w:hAnsi="Arial" w:cs="Arial"/>
+          <w:color w:val="000000"/>
+          <w:sz w:val="22"/>
+          <w:szCs w:val="22"/>
+        </w:rPr>
+      </w:pPr>
+      <w:r>
+        <w:rPr>
+          <w:rFonts w:ascii="Arial" w:hAnsi="Arial" w:cs="Arial"/>
+          <w:color w:val="000000"/>
+          <w:sz w:val="22"/>
+          <w:szCs w:val="22"/>
+        </w:rPr>
+        <w:t>Age</w:t>
+      </w:r>
+    </w:p>
+    <w:p>
+      <w:pPr>
+        <w:pStyle w:val="NormalWeb"/>
+        <w:numPr>
+          <w:ilvl w:val="3"/>
+          <w:numId w:val="4"/>
+        </w:numPr>
+        <w:tabs>
+          <w:tab w:val="num" w:pos="1800"/>
+        </w:tabs>
+        <w:spacing w:before="0" w:beforeAutospacing="0" w:after="0" w:afterAutospacing="0" w:line="480" w:lineRule="auto"/>
+        <w:ind w:left="1800"/>
+        <w:textAlignment w:val="baseline"/>
+        <w:rPr>
+          <w:rFonts w:ascii="Arial" w:hAnsi="Arial" w:cs="Arial"/>
+          <w:color w:val="000000"/>
+          <w:sz w:val="22"/>
+          <w:szCs w:val="22"/>
+        </w:rPr>
+      </w:pPr>
+      <w:r>
+        <w:rPr>
+          <w:rFonts w:ascii="Arial" w:hAnsi="Arial" w:cs="Arial"/>
+          <w:color w:val="000000"/>
+          <w:sz w:val="22"/>
+          <w:szCs w:val="22"/>
+        </w:rPr>
+        <w:t>Suffix</w:t>
+      </w:r>
+    </w:p>
+    <w:p>
+      <w:pPr>
+        <w:pStyle w:val="NormalWeb"/>
+        <w:numPr>
+          <w:ilvl w:val="3"/>
+          <w:numId w:val="4"/>
+        </w:numPr>
+        <w:tabs>
+          <w:tab w:val="num" w:pos="1800"/>
+        </w:tabs>
+        <w:spacing w:before="0" w:beforeAutospacing="0" w:after="0" w:afterAutospacing="0" w:line="480" w:lineRule="auto"/>
+        <w:ind w:left="1800"/>
+        <w:textAlignment w:val="baseline"/>
+        <w:rPr>
+          <w:rFonts w:ascii="Arial" w:hAnsi="Arial" w:cs="Arial"/>
+          <w:color w:val="000000"/>
+          <w:sz w:val="22"/>
+          <w:szCs w:val="22"/>
+        </w:rPr>
+      </w:pPr>
+      <w:r>
+        <w:rPr>
+          <w:rFonts w:ascii="Arial" w:hAnsi="Arial" w:cs="Arial"/>
+          <w:color w:val="000000"/>
+          <w:sz w:val="22"/>
+          <w:szCs w:val="22"/>
+        </w:rPr>
+        <w:t>Labels defining if they are a child of a partnership</w:t>
+      </w:r>
+    </w:p>
+    <w:p>
+      <w:pPr>
+        <w:pStyle w:val="NormalWeb"/>
+        <w:numPr>
+          <w:ilvl w:val="3"/>
+          <w:numId w:val="4"/>
+        </w:numPr>
+        <w:tabs>
+          <w:tab w:val="num" w:pos="1800"/>
+        </w:tabs>
+        <w:spacing w:before="0" w:beforeAutospacing="0" w:after="0" w:afterAutospacing="0" w:line="480" w:lineRule="auto"/>
+        <w:ind w:left="1800"/>
+        <w:textAlignment w:val="baseline"/>
+        <w:rPr>
+          <w:rFonts w:ascii="Arial" w:hAnsi="Arial" w:cs="Arial"/>
+          <w:color w:val="000000"/>
+          <w:sz w:val="22"/>
+          <w:szCs w:val="22"/>
+        </w:rPr>
+      </w:pPr>
+      <w:r>
+        <w:rPr>
+          <w:rFonts w:ascii="Arial" w:hAnsi="Arial" w:cs="Arial"/>
+          <w:color w:val="000000"/>
+          <w:sz w:val="22"/>
+          <w:szCs w:val="22"/>
+        </w:rPr>
+        <w:t>For each partnership entry in the database, certain attributes are stored if applicable:</w:t>
+      </w:r>
+    </w:p>
+    <w:p>
+      <w:pPr>
+        <w:pStyle w:val="NormalWeb"/>
+        <w:numPr>
+          <w:ilvl w:val="4"/>
+          <w:numId w:val="5"/>
+        </w:numPr>
+        <w:tabs>
+          <w:tab w:val="clear" w:pos="3600"/>
+          <w:tab w:val="num" w:pos="2520"/>
+        </w:tabs>
+        <w:spacing w:before="0" w:beforeAutospacing="0" w:after="0" w:afterAutospacing="0" w:line="480" w:lineRule="auto"/>
+        <w:ind w:left="2520"/>
+        <w:textAlignment w:val="baseline"/>
+        <w:rPr>
+          <w:rFonts w:ascii="Arial" w:hAnsi="Arial" w:cs="Arial"/>
+          <w:color w:val="000000"/>
+          <w:sz w:val="22"/>
+          <w:szCs w:val="22"/>
+        </w:rPr>
+      </w:pPr>
+      <w:r>
+        <w:rPr>
+          <w:rFonts w:ascii="Arial" w:hAnsi="Arial" w:cs="Arial"/>
+          <w:color w:val="000000"/>
+          <w:sz w:val="22"/>
+          <w:szCs w:val="22"/>
+        </w:rPr>
+        <w:t>The children of the partnership</w:t>
+      </w:r>
+    </w:p>
+    <w:p>
+      <w:pPr>
+        <w:pStyle w:val="NormalWeb"/>
+        <w:numPr>
+          <w:ilvl w:val="4"/>
+          <w:numId w:val="5"/>
+        </w:numPr>
+        <w:tabs>
+          <w:tab w:val="clear" w:pos="3600"/>
+          <w:tab w:val="num" w:pos="2520"/>
+        </w:tabs>
+        <w:spacing w:before="0" w:beforeAutospacing="0" w:after="0" w:afterAutospacing="0" w:line="480" w:lineRule="auto"/>
+        <w:ind w:left="2520"/>
+        <w:textAlignment w:val="baseline"/>
+        <w:rPr>
+          <w:rFonts w:ascii="Arial" w:hAnsi="Arial" w:cs="Arial"/>
+          <w:color w:val="000000"/>
+          <w:sz w:val="22"/>
+          <w:szCs w:val="22"/>
+        </w:rPr>
+      </w:pPr>
+      <w:r>
+        <w:rPr>
+          <w:rFonts w:ascii="Arial" w:hAnsi="Arial" w:cs="Arial"/>
+          <w:color w:val="000000"/>
+          <w:sz w:val="22"/>
+          <w:szCs w:val="22"/>
+        </w:rPr>
+        <w:t>Marriage start date</w:t>
+      </w:r>
+    </w:p>
+    <w:p>
+      <w:pPr>
+        <w:pStyle w:val="NormalWeb"/>
+        <w:numPr>
+          <w:ilvl w:val="4"/>
+          <w:numId w:val="5"/>
+        </w:numPr>
+        <w:tabs>
+          <w:tab w:val="clear" w:pos="3600"/>
+          <w:tab w:val="num" w:pos="2520"/>
+        </w:tabs>
+        <w:spacing w:before="0" w:beforeAutospacing="0" w:after="0" w:afterAutospacing="0" w:line="480" w:lineRule="auto"/>
+        <w:ind w:left="2520"/>
+        <w:textAlignment w:val="baseline"/>
+        <w:rPr>
+          <w:rFonts w:ascii="Arial" w:hAnsi="Arial" w:cs="Arial"/>
+          <w:color w:val="000000"/>
+          <w:sz w:val="22"/>
+          <w:szCs w:val="22"/>
+        </w:rPr>
+      </w:pPr>
+      <w:r>
+        <w:rPr>
+          <w:rFonts w:ascii="Arial" w:hAnsi="Arial" w:cs="Arial"/>
+          <w:color w:val="000000"/>
+          <w:sz w:val="22"/>
+          <w:szCs w:val="22"/>
+        </w:rPr>
+        <w:lastRenderedPageBreak/>
+        <w:t>Marriage end date</w:t>
+      </w:r>
+    </w:p>
+    <w:p>
+      <w:pPr>
+        <w:pStyle w:val="NormalWeb"/>
+        <w:numPr>
+          <w:ilvl w:val="4"/>
+          <w:numId w:val="5"/>
+        </w:numPr>
+        <w:tabs>
+          <w:tab w:val="clear" w:pos="3600"/>
+          <w:tab w:val="num" w:pos="2520"/>
+        </w:tabs>
+        <w:spacing w:before="0" w:beforeAutospacing="0" w:after="0" w:afterAutospacing="0" w:line="480" w:lineRule="auto"/>
+        <w:ind w:left="2520"/>
+        <w:textAlignment w:val="baseline"/>
+        <w:rPr>
+          <w:rFonts w:ascii="Arial" w:hAnsi="Arial" w:cs="Arial"/>
+          <w:color w:val="000000"/>
+          <w:sz w:val="22"/>
+          <w:szCs w:val="22"/>
+        </w:rPr>
+      </w:pPr>
+      <w:r>
+        <w:rPr>
+          <w:rFonts w:ascii="Arial" w:hAnsi="Arial" w:cs="Arial"/>
+          <w:color w:val="000000"/>
+          <w:sz w:val="22"/>
+          <w:szCs w:val="22"/>
+        </w:rPr>
+        <w:t>Marriage location</w:t>
+      </w:r>
+    </w:p>
+    <w:p>
+      <w:pPr>
+        <w:spacing w:line="480" w:lineRule="auto"/>
+      </w:pPr>
     </w:p>
     <w:sectPr>
       <w:pgSz w:w="12240" w:h="15840"/>
@@ -171,6 +898,119 @@
 <file path=word/numbering.xml><?xml version="1.0" encoding="utf-8"?>
 <w:numbering xmlns:wpc="http://schemas.microsoft.com/office/word/2010/wordprocessingCanvas" xmlns:cx="http://schemas.microsoft.com/office/drawing/2014/chartex" xmlns:cx1="http://schemas.microsoft.com/office/drawing/2015/9/8/chartex" xmlns:cx2="http://schemas.microsoft.com/office/drawing/2015/10/21/chartex" xmlns:cx3="http://schemas.microsoft.com/office/drawing/2016/5/9/chartex" xmlns:cx4="http://schemas.microsoft.com/office/drawing/2016/5/10/chartex" xmlns:cx5="http://schemas.microsoft.com/office/drawing/2016/5/11/chartex" xmlns:cx6="http://schemas.microsoft.com/office/drawing/2016/5/12/chartex" xmlns:cx7="http://schemas.microsoft.com/office/drawing/2016/5/13/chartex" xmlns:cx8="http://schemas.microsoft.com/office/drawing/2016/5/14/chartex" xmlns:mc="http://schemas.openxmlformats.org/markup-compatibility/2006" xmlns:aink="http://schemas.microsoft.com/office/drawing/2016/ink" xmlns:am3d="http://schemas.microsoft.com/office/drawing/2017/model3d" xmlns:o="urn:schemas-microsoft-com:office:office" xmlns:r="http://schemas.openxmlformats.org/officeDocument/2006/relationships" xmlns:m="http://schemas.openxmlformats.org/officeDocument/2006/math" xmlns:v="urn:schemas-microsoft-com:vml" xmlns:wp14="http://schemas.microsoft.com/office/word/2010/wordprocessingDrawing" xmlns:wp="http://schemas.openxmlformats.org/drawingml/2006/wordprocessingDrawing" xmlns:w10="urn:schemas-microsoft-com:office:word" xmlns:w="http://schemas.openxmlformats.org/wordprocessingml/2006/main" xmlns:w14="http://schemas.microsoft.com/office/word/2010/wordml" xmlns:w15="http://schemas.microsoft.com/office/word/2012/wordml" xmlns:w16cex="http://schemas.microsoft.com/office/word/2018/wordml/cex" xmlns:w16cid="http://schemas.microsoft.com/office/word/2016/wordml/cid" xmlns:w16="http://schemas.microsoft.com/office/word/2018/wordml" xmlns:w16se="http://schemas.microsoft.com/office/word/2015/wordml/symex" xmlns:wpg="http://schemas.microsoft.com/office/word/2010/wordprocessingGroup" xmlns:wpi="http://schemas.microsoft.com/office/word/2010/wordprocessingInk" xmlns:wne="http://schemas.microsoft.com/office/word/2006/wordml" xmlns:wps="http://schemas.microsoft.com/office/word/2010/wordprocessingShape" mc:Ignorable="w14 w15 w16se w16cid w16 w16cex wp14">
   <w:abstractNum w:abstractNumId="0" w15:restartNumberingAfterBreak="0">
+    <w:nsid w:val="164D400D"/>
+    <w:multiLevelType w:val="multilevel"/>
+    <w:tmpl w:val="D67A8C46"/>
+    <w:lvl w:ilvl="0">
+      <w:start w:val="1"/>
+      <w:numFmt w:val="decimal"/>
+      <w:lvlText w:val="%1."/>
+      <w:lvlJc w:val="left"/>
+      <w:pPr>
+        <w:tabs>
+          <w:tab w:val="num" w:pos="720"/>
+        </w:tabs>
+        <w:ind w:left="720" w:hanging="360"/>
+      </w:pPr>
+    </w:lvl>
+    <w:lvl w:ilvl="1">
+      <w:start w:val="1"/>
+      <w:numFmt w:val="decimal"/>
+      <w:lvlText w:val="%2."/>
+      <w:lvlJc w:val="left"/>
+      <w:pPr>
+        <w:tabs>
+          <w:tab w:val="num" w:pos="1440"/>
+        </w:tabs>
+        <w:ind w:left="1440" w:hanging="360"/>
+      </w:pPr>
+    </w:lvl>
+    <w:lvl w:ilvl="2">
+      <w:start w:val="1"/>
+      <w:numFmt w:val="decimal"/>
+      <w:lvlText w:val="%3."/>
+      <w:lvlJc w:val="left"/>
+      <w:pPr>
+        <w:tabs>
+          <w:tab w:val="num" w:pos="2160"/>
+        </w:tabs>
+        <w:ind w:left="2160" w:hanging="360"/>
+      </w:pPr>
+    </w:lvl>
+    <w:lvl w:ilvl="3">
+      <w:start w:val="1"/>
+      <w:numFmt w:val="decimal"/>
+      <w:lvlText w:val="%4."/>
+      <w:lvlJc w:val="left"/>
+      <w:pPr>
+        <w:tabs>
+          <w:tab w:val="num" w:pos="2880"/>
+        </w:tabs>
+        <w:ind w:left="2880" w:hanging="360"/>
+      </w:pPr>
+    </w:lvl>
+    <w:lvl w:ilvl="4">
+      <w:start w:val="1"/>
+      <w:numFmt w:val="decimal"/>
+      <w:lvlText w:val="%5."/>
+      <w:lvlJc w:val="left"/>
+      <w:pPr>
+        <w:tabs>
+          <w:tab w:val="num" w:pos="3600"/>
+        </w:tabs>
+        <w:ind w:left="3600" w:hanging="360"/>
+      </w:pPr>
+    </w:lvl>
+    <w:lvl w:ilvl="5" w:tentative="1">
+      <w:start w:val="1"/>
+      <w:numFmt w:val="decimal"/>
+      <w:lvlText w:val="%6."/>
+      <w:lvlJc w:val="left"/>
+      <w:pPr>
+        <w:tabs>
+          <w:tab w:val="num" w:pos="4320"/>
+        </w:tabs>
+        <w:ind w:left="4320" w:hanging="360"/>
+      </w:pPr>
+    </w:lvl>
+    <w:lvl w:ilvl="6" w:tentative="1">
+      <w:start w:val="1"/>
+      <w:numFmt w:val="decimal"/>
+      <w:lvlText w:val="%7."/>
+      <w:lvlJc w:val="left"/>
+      <w:pPr>
+        <w:tabs>
+          <w:tab w:val="num" w:pos="5040"/>
+        </w:tabs>
+        <w:ind w:left="5040" w:hanging="360"/>
+      </w:pPr>
+    </w:lvl>
+    <w:lvl w:ilvl="7" w:tentative="1">
+      <w:start w:val="1"/>
+      <w:numFmt w:val="decimal"/>
+      <w:lvlText w:val="%8."/>
+      <w:lvlJc w:val="left"/>
+      <w:pPr>
+        <w:tabs>
+          <w:tab w:val="num" w:pos="5760"/>
+        </w:tabs>
+        <w:ind w:left="5760" w:hanging="360"/>
+      </w:pPr>
+    </w:lvl>
+    <w:lvl w:ilvl="8" w:tentative="1">
+      <w:start w:val="1"/>
+      <w:numFmt w:val="decimal"/>
+      <w:lvlText w:val="%9."/>
+      <w:lvlJc w:val="left"/>
+      <w:pPr>
+        <w:tabs>
+          <w:tab w:val="num" w:pos="6480"/>
+        </w:tabs>
+        <w:ind w:left="6480" w:hanging="360"/>
+      </w:pPr>
+    </w:lvl>
+  </w:abstractNum>
+  <w:abstractNum w:abstractNumId="1" w15:restartNumberingAfterBreak="0">
     <w:nsid w:val="274B3534"/>
     <w:multiLevelType w:val="multilevel"/>
     <w:tmpl w:val="8794D840"/>
@@ -284,7 +1124,166 @@
     </w:lvl>
   </w:abstractNum>
   <w:num w:numId="1">
+    <w:abstractNumId w:val="1"/>
+  </w:num>
+  <w:num w:numId="2">
     <w:abstractNumId w:val="0"/>
+  </w:num>
+  <w:num w:numId="3">
+    <w:abstractNumId w:val="0"/>
+    <w:lvlOverride w:ilvl="1">
+      <w:lvl w:ilvl="1">
+        <w:numFmt w:val="lowerLetter"/>
+        <w:lvlText w:val="%2."/>
+        <w:lvlJc w:val="left"/>
+      </w:lvl>
+    </w:lvlOverride>
+  </w:num>
+  <w:num w:numId="4">
+    <w:abstractNumId w:val="0"/>
+    <w:lvlOverride w:ilvl="0">
+      <w:lvl w:ilvl="0">
+        <w:start w:val="1"/>
+        <w:numFmt w:val="decimal"/>
+        <w:lvlText w:val="%1."/>
+        <w:lvlJc w:val="left"/>
+        <w:pPr>
+          <w:ind w:left="720" w:hanging="360"/>
+        </w:pPr>
+        <w:rPr>
+          <w:u w:val="none"/>
+        </w:rPr>
+      </w:lvl>
+    </w:lvlOverride>
+    <w:lvlOverride w:ilvl="1">
+      <w:lvl w:ilvl="1">
+        <w:start w:val="1"/>
+        <w:numFmt w:val="lowerLetter"/>
+        <w:lvlText w:val="%2."/>
+        <w:lvlJc w:val="left"/>
+        <w:pPr>
+          <w:ind w:left="1440" w:hanging="360"/>
+        </w:pPr>
+        <w:rPr>
+          <w:u w:val="none"/>
+        </w:rPr>
+      </w:lvl>
+    </w:lvlOverride>
+    <w:lvlOverride w:ilvl="2">
+      <w:lvl w:ilvl="2">
+        <w:start w:val="1"/>
+        <w:numFmt w:val="lowerRoman"/>
+        <w:lvlText w:val="%3."/>
+        <w:lvlJc w:val="right"/>
+        <w:pPr>
+          <w:ind w:left="2160" w:hanging="360"/>
+        </w:pPr>
+        <w:rPr>
+          <w:u w:val="none"/>
+        </w:rPr>
+      </w:lvl>
+    </w:lvlOverride>
+    <w:lvlOverride w:ilvl="3">
+      <w:lvl w:ilvl="3">
+        <w:start w:val="1"/>
+        <w:numFmt w:val="decimal"/>
+        <w:lvlText w:val="%4."/>
+        <w:lvlJc w:val="left"/>
+        <w:pPr>
+          <w:ind w:left="2880" w:hanging="360"/>
+        </w:pPr>
+        <w:rPr>
+          <w:u w:val="none"/>
+        </w:rPr>
+      </w:lvl>
+    </w:lvlOverride>
+    <w:lvlOverride w:ilvl="4">
+      <w:lvl w:ilvl="4">
+        <w:start w:val="1"/>
+        <w:numFmt w:val="lowerLetter"/>
+        <w:lvlText w:val="%5."/>
+        <w:lvlJc w:val="left"/>
+        <w:pPr>
+          <w:ind w:left="3600" w:hanging="360"/>
+        </w:pPr>
+        <w:rPr>
+          <w:u w:val="none"/>
+        </w:rPr>
+      </w:lvl>
+    </w:lvlOverride>
+    <w:lvlOverride w:ilvl="5">
+      <w:lvl w:ilvl="5">
+        <w:start w:val="1"/>
+        <w:numFmt w:val="lowerRoman"/>
+        <w:lvlText w:val="%6."/>
+        <w:lvlJc w:val="right"/>
+        <w:pPr>
+          <w:ind w:left="4320" w:hanging="360"/>
+        </w:pPr>
+        <w:rPr>
+          <w:u w:val="none"/>
+        </w:rPr>
+      </w:lvl>
+    </w:lvlOverride>
+    <w:lvlOverride w:ilvl="6">
+      <w:lvl w:ilvl="6">
+        <w:start w:val="1"/>
+        <w:numFmt w:val="decimal"/>
+        <w:lvlText w:val="%7."/>
+        <w:lvlJc w:val="left"/>
+        <w:pPr>
+          <w:ind w:left="5040" w:hanging="360"/>
+        </w:pPr>
+        <w:rPr>
+          <w:u w:val="none"/>
+        </w:rPr>
+      </w:lvl>
+    </w:lvlOverride>
+    <w:lvlOverride w:ilvl="7">
+      <w:lvl w:ilvl="7">
+        <w:start w:val="1"/>
+        <w:numFmt w:val="lowerLetter"/>
+        <w:lvlText w:val="%8."/>
+        <w:lvlJc w:val="left"/>
+        <w:pPr>
+          <w:ind w:left="5760" w:hanging="360"/>
+        </w:pPr>
+        <w:rPr>
+          <w:u w:val="none"/>
+        </w:rPr>
+      </w:lvl>
+    </w:lvlOverride>
+    <w:lvlOverride w:ilvl="8">
+      <w:lvl w:ilvl="8">
+        <w:start w:val="1"/>
+        <w:numFmt w:val="lowerRoman"/>
+        <w:lvlText w:val="%9."/>
+        <w:lvlJc w:val="right"/>
+        <w:pPr>
+          <w:ind w:left="6480" w:hanging="360"/>
+        </w:pPr>
+        <w:rPr>
+          <w:u w:val="none"/>
+        </w:rPr>
+      </w:lvl>
+    </w:lvlOverride>
+  </w:num>
+  <w:num w:numId="5">
+    <w:abstractNumId w:val="0"/>
+    <w:lvlOverride w:ilvl="1">
+      <w:lvl w:ilvl="1">
+        <w:numFmt w:val="lowerLetter"/>
+        <w:lvlText w:val="%2."/>
+        <w:lvlJc w:val="left"/>
+      </w:lvl>
+    </w:lvlOverride>
+    <w:lvlOverride w:ilvl="2">
+      <w:lvl w:ilvl="2">
+        <w:numFmt w:val="lowerRoman"/>
+        <w:lvlText w:val="%3."/>
+        <w:lvlJc w:val="right"/>
+      </w:lvl>
+    </w:lvlOverride>
   </w:num>
 </w:numbering>
 </file>
@@ -861,6 +1860,23 @@
       <w:szCs w:val="30"/>
     </w:rPr>
   </w:style>
+  <w:style w:type="paragraph" w:styleId="NormalWeb">
+    <w:name w:val="Normal (Web)"/>
+    <w:basedOn w:val="Normal"/>
+    <w:uiPriority w:val="99"/>
+    <w:semiHidden/>
+    <w:unhideWhenUsed/>
+    <w:rsid w:val="00E35061"/>
+    <w:pPr>
+      <w:spacing w:before="100" w:beforeAutospacing="1" w:after="100" w:afterAutospacing="1" w:line="240" w:lineRule="auto"/>
+    </w:pPr>
+    <w:rPr>
+      <w:rFonts w:ascii="Times New Roman" w:eastAsia="Times New Roman" w:hAnsi="Times New Roman" w:cs="Times New Roman"/>
+      <w:sz w:val="24"/>
+      <w:szCs w:val="24"/>
+      <w:lang w:val="en-US"/>
+    </w:rPr>
+  </w:style>
 </w:styles>
 </file>
 

</xml_diff>